<commit_message>
update Kiss József Gábor - Szakdolgozat 2020.docx
</commit_message>
<xml_diff>
--- a/Kiss József Gábor - Szakdolgozat 2020.docx
+++ b/Kiss József Gábor - Szakdolgozat 2020.docx
@@ -93,25 +93,89 @@
         </w:numPr>
         <w:rPr/>
       </w:pPr>
-      <w:bookmarkStart w:id="0" w:name="__DdeLink__800_4155635592"/>
       <w:r>
         <w:rPr/>
         <w:t>A program általános specifikációja</w:t>
       </w:r>
-      <w:bookmarkEnd w:id="0"/>
-    </w:p>
-    <w:p>
-      <w:pPr>
-        <w:pStyle w:val="Heading2"/>
-        <w:numPr>
-          <w:ilvl w:val="0"/>
-          <w:numId w:val="0"/>
-        </w:numPr>
-        <w:ind w:left="1151" w:hanging="0"/>
-        <w:rPr/>
-      </w:pPr>
-      <w:r>
-        <w:rPr/>
+    </w:p>
+    <w:p>
+      <w:pPr>
+        <w:pStyle w:val="TextBody"/>
+        <w:widowControl/>
+        <w:suppressAutoHyphens w:val="false"/>
+        <w:bidi w:val="0"/>
+        <w:spacing w:lineRule="auto" w:line="360" w:before="75" w:after="0"/>
+        <w:ind w:left="0" w:right="0" w:firstLine="840"/>
+        <w:jc w:val="both"/>
+        <w:rPr/>
+      </w:pPr>
+      <w:r>
+        <w:rPr/>
+        <w:t xml:space="preserve">Egy feladat, egy projekt sikeres megvalósításának egyik fontos feltétele, hogy a munka során a feladaton dolgozók közötti kommunikáció, az információ csere és az adatok átadása gördülékeny, folyamatos, áttekinthető és nyomon követhető legyen. </w:t>
+      </w:r>
+      <w:r>
+        <w:rPr/>
+        <w:t>Napjaink</w:t>
+      </w:r>
+      <w:r>
+        <w:rPr/>
+        <w:t xml:space="preserve">ra </w:t>
+      </w:r>
+      <w:r>
+        <w:rPr/>
+        <w:t xml:space="preserve">az elektronikus kommunikáció </w:t>
+      </w:r>
+      <w:r>
+        <w:rPr/>
+        <w:t>vált az információ közvetítésének alapvető módjává</w:t>
+      </w:r>
+      <w:r>
+        <w:rPr/>
+        <w:t xml:space="preserve">.  </w:t>
+      </w:r>
+    </w:p>
+    <w:p>
+      <w:pPr>
+        <w:pStyle w:val="TextBody"/>
+        <w:widowControl/>
+        <w:suppressAutoHyphens w:val="false"/>
+        <w:bidi w:val="0"/>
+        <w:spacing w:lineRule="auto" w:line="360" w:before="75" w:after="0"/>
+        <w:ind w:left="0" w:right="0" w:firstLine="840"/>
+        <w:jc w:val="both"/>
+        <w:rPr/>
+      </w:pPr>
+      <w:r>
+        <w:rPr/>
+        <w:t>Sok</w:t>
+      </w:r>
+      <w:r>
+        <w:rPr/>
+        <w:t>féle</w:t>
+      </w:r>
+      <w:r>
+        <w:rPr/>
+        <w:t xml:space="preserve"> </w:t>
+      </w:r>
+      <w:r>
+        <w:rPr/>
+        <w:t>lehetőséget kínáló programok</w:t>
+      </w:r>
+      <w:r>
+        <w:rPr/>
+        <w:t xml:space="preserve"> áll</w:t>
+      </w:r>
+      <w:r>
+        <w:rPr/>
+        <w:t>nak</w:t>
+      </w:r>
+      <w:r>
+        <w:rPr/>
+        <w:t xml:space="preserve"> a felhasználók rendelkezésre, </w:t>
+      </w:r>
+      <w:r>
+        <w:rPr/>
+        <w:t>melyekkel megvalósítható az in</w:t>
       </w:r>
     </w:p>
     <w:p>
@@ -134,16 +198,22 @@
     </w:p>
     <w:p>
       <w:pPr>
-        <w:pStyle w:val="Heading2"/>
-        <w:numPr>
-          <w:ilvl w:val="0"/>
-          <w:numId w:val="0"/>
-        </w:numPr>
-        <w:ind w:left="1151" w:hanging="0"/>
-        <w:rPr/>
-      </w:pPr>
-      <w:r>
-        <w:rPr/>
+        <w:pStyle w:val="TextBody"/>
+        <w:widowControl/>
+        <w:suppressAutoHyphens w:val="false"/>
+        <w:bidi w:val="0"/>
+        <w:spacing w:lineRule="auto" w:line="360" w:before="312" w:after="156"/>
+        <w:ind w:left="0" w:right="0" w:firstLine="840"/>
+        <w:jc w:val="both"/>
+        <w:rPr/>
+      </w:pPr>
+      <w:r>
+        <w:rPr/>
+        <w:t>Rendszerkövetelmények</w:t>
+      </w:r>
+      <w:r>
+        <w:rPr/>
+        <w:t>.</w:t>
       </w:r>
     </w:p>
     <w:p>
@@ -162,16 +232,22 @@
     </w:p>
     <w:p>
       <w:pPr>
-        <w:pStyle w:val="Heading2"/>
-        <w:numPr>
-          <w:ilvl w:val="0"/>
-          <w:numId w:val="0"/>
-        </w:numPr>
-        <w:ind w:left="1151" w:hanging="0"/>
-        <w:rPr/>
-      </w:pPr>
-      <w:r>
-        <w:rPr/>
+        <w:pStyle w:val="TextBody"/>
+        <w:widowControl/>
+        <w:suppressAutoHyphens w:val="false"/>
+        <w:bidi w:val="0"/>
+        <w:spacing w:lineRule="auto" w:line="360" w:before="312" w:after="156"/>
+        <w:ind w:left="0" w:right="0" w:firstLine="840"/>
+        <w:jc w:val="both"/>
+        <w:rPr/>
+      </w:pPr>
+      <w:r>
+        <w:rPr/>
+        <w:t>Telepítés</w:t>
+      </w:r>
+      <w:r>
+        <w:rPr/>
+        <w:t>.</w:t>
       </w:r>
     </w:p>
     <w:p>
@@ -191,10 +267,21 @@
     <w:p>
       <w:pPr>
         <w:pStyle w:val="TextBody"/>
-        <w:rPr/>
-      </w:pPr>
-      <w:r>
-        <w:rPr/>
+        <w:widowControl/>
+        <w:suppressAutoHyphens w:val="false"/>
+        <w:bidi w:val="0"/>
+        <w:spacing w:lineRule="auto" w:line="360" w:before="312" w:after="156"/>
+        <w:ind w:left="0" w:right="0" w:firstLine="840"/>
+        <w:jc w:val="both"/>
+        <w:rPr/>
+      </w:pPr>
+      <w:r>
+        <w:rPr/>
+        <w:t>Leírás</w:t>
+      </w:r>
+      <w:r>
+        <w:rPr/>
+        <w:t>.</w:t>
       </w:r>
     </w:p>
     <w:p>
@@ -235,16 +322,22 @@
     </w:p>
     <w:p>
       <w:pPr>
-        <w:pStyle w:val="Normal"/>
-        <w:numPr>
-          <w:ilvl w:val="0"/>
-          <w:numId w:val="0"/>
-        </w:numPr>
-        <w:ind w:left="754" w:hanging="0"/>
-        <w:rPr/>
-      </w:pPr>
-      <w:r>
-        <w:rPr/>
+        <w:pStyle w:val="TextBody"/>
+        <w:widowControl/>
+        <w:suppressAutoHyphens w:val="false"/>
+        <w:bidi w:val="0"/>
+        <w:spacing w:lineRule="auto" w:line="360" w:before="312" w:after="156"/>
+        <w:ind w:left="0" w:right="0" w:firstLine="840"/>
+        <w:jc w:val="both"/>
+        <w:rPr/>
+      </w:pPr>
+      <w:r>
+        <w:rPr/>
+        <w:t>Témaválasztás</w:t>
+      </w:r>
+      <w:r>
+        <w:rPr/>
+        <w:t>.</w:t>
       </w:r>
     </w:p>
     <w:p>
@@ -267,16 +360,22 @@
     </w:p>
     <w:p>
       <w:pPr>
-        <w:pStyle w:val="Normal"/>
-        <w:numPr>
-          <w:ilvl w:val="0"/>
-          <w:numId w:val="0"/>
-        </w:numPr>
-        <w:ind w:left="754" w:hanging="0"/>
-        <w:rPr/>
-      </w:pPr>
-      <w:r>
-        <w:rPr/>
+        <w:pStyle w:val="TextBody"/>
+        <w:widowControl/>
+        <w:suppressAutoHyphens w:val="false"/>
+        <w:bidi w:val="0"/>
+        <w:spacing w:lineRule="auto" w:line="360" w:before="312" w:after="156"/>
+        <w:ind w:left="0" w:right="0" w:firstLine="840"/>
+        <w:jc w:val="both"/>
+        <w:rPr/>
+      </w:pPr>
+      <w:r>
+        <w:rPr/>
+        <w:t>Eszközök</w:t>
+      </w:r>
+      <w:r>
+        <w:rPr/>
+        <w:t>.</w:t>
       </w:r>
     </w:p>
     <w:p>
@@ -315,16 +414,22 @@
     </w:p>
     <w:p>
       <w:pPr>
-        <w:pStyle w:val="Normal"/>
-        <w:numPr>
-          <w:ilvl w:val="0"/>
-          <w:numId w:val="0"/>
-        </w:numPr>
-        <w:ind w:left="754" w:hanging="0"/>
-        <w:rPr/>
-      </w:pPr>
-      <w:r>
-        <w:rPr/>
+        <w:pStyle w:val="TextBody"/>
+        <w:widowControl/>
+        <w:suppressAutoHyphens w:val="false"/>
+        <w:bidi w:val="0"/>
+        <w:spacing w:lineRule="auto" w:line="360" w:before="312" w:after="156"/>
+        <w:ind w:left="0" w:right="0" w:firstLine="840"/>
+        <w:jc w:val="both"/>
+        <w:rPr/>
+      </w:pPr>
+      <w:r>
+        <w:rPr/>
+        <w:t>Az adatmodell</w:t>
+      </w:r>
+      <w:r>
+        <w:rPr/>
+        <w:t>.</w:t>
       </w:r>
     </w:p>
     <w:p>
@@ -347,16 +452,22 @@
     </w:p>
     <w:p>
       <w:pPr>
-        <w:pStyle w:val="Normal"/>
-        <w:numPr>
-          <w:ilvl w:val="0"/>
-          <w:numId w:val="0"/>
-        </w:numPr>
-        <w:ind w:left="754" w:hanging="0"/>
-        <w:rPr/>
-      </w:pPr>
-      <w:r>
-        <w:rPr/>
+        <w:pStyle w:val="TextBody"/>
+        <w:widowControl/>
+        <w:suppressAutoHyphens w:val="false"/>
+        <w:bidi w:val="0"/>
+        <w:spacing w:lineRule="auto" w:line="360" w:before="312" w:after="156"/>
+        <w:ind w:left="0" w:right="0" w:firstLine="840"/>
+        <w:jc w:val="both"/>
+        <w:rPr/>
+      </w:pPr>
+      <w:r>
+        <w:rPr/>
+        <w:t>Algoritmusok</w:t>
+      </w:r>
+      <w:r>
+        <w:rPr/>
+        <w:t>.</w:t>
       </w:r>
     </w:p>
     <w:p>
@@ -379,16 +490,22 @@
     </w:p>
     <w:p>
       <w:pPr>
-        <w:pStyle w:val="Normal"/>
-        <w:numPr>
-          <w:ilvl w:val="0"/>
-          <w:numId w:val="0"/>
-        </w:numPr>
-        <w:ind w:left="754" w:hanging="0"/>
-        <w:rPr/>
-      </w:pPr>
-      <w:r>
-        <w:rPr/>
+        <w:pStyle w:val="TextBody"/>
+        <w:widowControl/>
+        <w:suppressAutoHyphens w:val="false"/>
+        <w:bidi w:val="0"/>
+        <w:spacing w:lineRule="auto" w:line="360" w:before="312" w:after="156"/>
+        <w:ind w:left="0" w:right="0" w:firstLine="840"/>
+        <w:jc w:val="both"/>
+        <w:rPr/>
+      </w:pPr>
+      <w:r>
+        <w:rPr/>
+        <w:t>Forráskód</w:t>
+      </w:r>
+      <w:r>
+        <w:rPr/>
+        <w:t>.</w:t>
       </w:r>
     </w:p>
     <w:p>
@@ -411,11 +528,22 @@
     </w:p>
     <w:p>
       <w:pPr>
-        <w:pStyle w:val="Normal"/>
-        <w:rPr/>
-      </w:pPr>
-      <w:r>
-        <w:rPr/>
+        <w:pStyle w:val="TextBody"/>
+        <w:widowControl/>
+        <w:suppressAutoHyphens w:val="false"/>
+        <w:bidi w:val="0"/>
+        <w:spacing w:lineRule="auto" w:line="360" w:before="312" w:after="156"/>
+        <w:ind w:left="0" w:right="0" w:firstLine="840"/>
+        <w:jc w:val="both"/>
+        <w:rPr/>
+      </w:pPr>
+      <w:r>
+        <w:rPr/>
+        <w:t>Teszt</w:t>
+      </w:r>
+      <w:r>
+        <w:rPr/>
+        <w:t>.</w:t>
       </w:r>
     </w:p>
     <w:p>
@@ -434,11 +562,22 @@
     </w:p>
     <w:p>
       <w:pPr>
-        <w:pStyle w:val="Normal"/>
-        <w:rPr/>
-      </w:pPr>
-      <w:r>
-        <w:rPr/>
+        <w:pStyle w:val="TextBody"/>
+        <w:widowControl/>
+        <w:suppressAutoHyphens w:val="false"/>
+        <w:bidi w:val="0"/>
+        <w:spacing w:lineRule="auto" w:line="360" w:before="312" w:after="156"/>
+        <w:ind w:left="0" w:right="0" w:firstLine="840"/>
+        <w:jc w:val="both"/>
+        <w:rPr/>
+      </w:pPr>
+      <w:r>
+        <w:rPr/>
+        <w:t>Fejlesztés</w:t>
+      </w:r>
+      <w:r>
+        <w:rPr/>
+        <w:t>.</w:t>
       </w:r>
     </w:p>
     <w:p>
@@ -452,37 +591,31 @@
       </w:pPr>
       <w:r>
         <w:rPr/>
-        <w:t>Irodalomjegyzék, forrásmegjelölés</w:t>
-      </w:r>
-    </w:p>
-    <w:p>
-      <w:pPr>
-        <w:pStyle w:val="Normal"/>
-        <w:rPr/>
-      </w:pPr>
-      <w:r>
-        <w:rPr/>
-      </w:r>
-    </w:p>
-    <w:p>
-      <w:pPr>
-        <w:pStyle w:val="Normal"/>
-        <w:rPr/>
-      </w:pPr>
-      <w:r>
-        <w:rPr/>
-      </w:r>
-      <w:r>
-        <w:br w:type="page"/>
-      </w:r>
-    </w:p>
-    <w:p>
-      <w:pPr>
-        <w:pStyle w:val="Normal"/>
-        <w:rPr/>
-      </w:pPr>
-      <w:r>
-        <w:rPr/>
+        <w:t>Irodalomjegyzék, forrásmegjelölé</w:t>
+      </w:r>
+      <w:r>
+        <w:rPr/>
+        <w:t>s</w:t>
+      </w:r>
+    </w:p>
+    <w:p>
+      <w:pPr>
+        <w:pStyle w:val="TextBody"/>
+        <w:widowControl/>
+        <w:suppressAutoHyphens w:val="false"/>
+        <w:bidi w:val="0"/>
+        <w:spacing w:lineRule="auto" w:line="360" w:before="312" w:after="156"/>
+        <w:ind w:left="0" w:right="0" w:firstLine="840"/>
+        <w:jc w:val="both"/>
+        <w:rPr/>
+      </w:pPr>
+      <w:r>
+        <w:rPr/>
+        <w:t>Források</w:t>
+      </w:r>
+      <w:r>
+        <w:rPr/>
+        <w:t>.</w:t>
       </w:r>
     </w:p>
     <w:sectPr>
@@ -608,6 +741,12 @@
   <w:p>
     <w:pPr>
       <w:pStyle w:val="HeaderLeft"/>
+      <w:suppressLineNumbers/>
+      <w:tabs>
+        <w:tab w:val="center" w:pos="4819" w:leader="none"/>
+        <w:tab w:val="right" w:pos="9638" w:leader="none"/>
+      </w:tabs>
+      <w:spacing w:lineRule="auto" w:line="360" w:before="0" w:after="156"/>
       <w:rPr/>
     </w:pPr>
     <w:r>
@@ -622,6 +761,12 @@
   <w:p>
     <w:pPr>
       <w:pStyle w:val="Header"/>
+      <w:suppressLineNumbers/>
+      <w:tabs>
+        <w:tab w:val="center" w:pos="4819" w:leader="none"/>
+        <w:tab w:val="right" w:pos="9638" w:leader="none"/>
+      </w:tabs>
+      <w:spacing w:before="0" w:after="156"/>
       <w:rPr/>
     </w:pPr>
     <w:r>
@@ -635,7 +780,7 @@
 <w:hdr xmlns:o="urn:schemas-microsoft-com:office:office" xmlns:r="http://schemas.openxmlformats.org/officeDocument/2006/relationships" xmlns:v="urn:schemas-microsoft-com:vml" xmlns:w="http://schemas.openxmlformats.org/wordprocessingml/2006/main" xmlns:w10="urn:schemas-microsoft-com:office:word" xmlns:wp="http://schemas.openxmlformats.org/drawingml/2006/wordprocessingDrawing" xmlns:wps="http://schemas.microsoft.com/office/word/2010/wordprocessingShape" xmlns:wpg="http://schemas.microsoft.com/office/word/2010/wordprocessingGroup" xmlns:mc="http://schemas.openxmlformats.org/markup-compatibility/2006" xmlns:wp14="http://schemas.microsoft.com/office/word/2010/wordprocessingDrawing" xmlns:w14="http://schemas.microsoft.com/office/word/2010/wordml" mc:Ignorable="w14 wp14">
   <w:p>
     <w:pPr>
-      <w:pStyle w:val="Normal"/>
+      <w:pStyle w:val="Header"/>
       <w:jc w:val="center"/>
       <w:rPr/>
     </w:pPr>
@@ -646,7 +791,7 @@
   </w:p>
   <w:p>
     <w:pPr>
-      <w:pStyle w:val="Normal"/>
+      <w:pStyle w:val="Header"/>
       <w:jc w:val="center"/>
       <w:rPr/>
     </w:pPr>
@@ -657,7 +802,8 @@
   </w:p>
   <w:p>
     <w:pPr>
-      <w:pStyle w:val="Normal"/>
+      <w:pStyle w:val="Header"/>
+      <w:spacing w:before="0" w:after="156"/>
       <w:jc w:val="center"/>
       <w:rPr/>
     </w:pPr>
@@ -1160,7 +1306,7 @@
         <w:ilvl w:val="0"/>
         <w:numId w:val="1"/>
       </w:numPr>
-      <w:spacing w:before="240" w:after="120"/>
+      <w:spacing w:before="240" w:after="240"/>
       <w:outlineLvl w:val="0"/>
     </w:pPr>
     <w:rPr>
@@ -1180,7 +1326,7 @@
         <w:ilvl w:val="0"/>
         <w:numId w:val="2"/>
       </w:numPr>
-      <w:spacing w:before="200" w:after="120"/>
+      <w:spacing w:before="200" w:after="312"/>
     </w:pPr>
     <w:rPr>
       <w:b/>
@@ -1201,6 +1347,10 @@
       <w:i/>
       <w:iCs/>
     </w:rPr>
+  </w:style>
+  <w:style w:type="character" w:styleId="PageNumber">
+    <w:name w:val="Page Number"/>
+    <w:rPr/>
   </w:style>
   <w:style w:type="paragraph" w:styleId="Heading">
     <w:name w:val="Heading"/>
@@ -1294,6 +1444,7 @@
         <w:tab w:val="center" w:pos="4819" w:leader="none"/>
         <w:tab w:val="right" w:pos="9638" w:leader="none"/>
       </w:tabs>
+      <w:spacing w:before="0" w:after="156"/>
     </w:pPr>
     <w:rPr/>
   </w:style>
@@ -1307,6 +1458,7 @@
         <w:tab w:val="center" w:pos="4819" w:leader="none"/>
         <w:tab w:val="right" w:pos="9638" w:leader="none"/>
       </w:tabs>
+      <w:spacing w:lineRule="auto" w:line="360" w:before="0" w:after="156"/>
     </w:pPr>
     <w:rPr/>
   </w:style>
@@ -1346,6 +1498,75 @@
     </w:pPr>
     <w:rPr/>
   </w:style>
+  <w:style w:type="paragraph" w:styleId="ContentsHeading">
+    <w:name w:val="TOA Heading"/>
+    <w:basedOn w:val="Heading"/>
+    <w:pPr>
+      <w:suppressLineNumbers/>
+      <w:ind w:left="0" w:hanging="0"/>
+    </w:pPr>
+    <w:rPr>
+      <w:b/>
+      <w:bCs/>
+      <w:sz w:val="32"/>
+      <w:szCs w:val="32"/>
+    </w:rPr>
+  </w:style>
+  <w:style w:type="paragraph" w:styleId="FirstLineIndent">
+    <w:name w:val="Body Text First Indent"/>
+    <w:basedOn w:val="TextBody"/>
+    <w:pPr>
+      <w:ind w:firstLine="283"/>
+    </w:pPr>
+    <w:rPr/>
+  </w:style>
+  <w:style w:type="paragraph" w:styleId="HangingIndent">
+    <w:name w:val="Hanging Indent"/>
+    <w:basedOn w:val="TextBody"/>
+    <w:qFormat/>
+    <w:pPr>
+      <w:tabs>
+        <w:tab w:val="left" w:pos="0" w:leader="none"/>
+      </w:tabs>
+      <w:ind w:left="567" w:hanging="283"/>
+    </w:pPr>
+    <w:rPr/>
+  </w:style>
+  <w:style w:type="paragraph" w:styleId="TextBodyIndent">
+    <w:name w:val="Body Text Indent"/>
+    <w:basedOn w:val="TextBody"/>
+    <w:pPr>
+      <w:ind w:left="283" w:hanging="0"/>
+    </w:pPr>
+    <w:rPr/>
+  </w:style>
+  <w:style w:type="paragraph" w:styleId="HeaderRight">
+    <w:name w:val="Header Right"/>
+    <w:basedOn w:val="Normal"/>
+    <w:qFormat/>
+    <w:pPr>
+      <w:suppressLineNumbers/>
+      <w:tabs>
+        <w:tab w:val="center" w:pos="4819" w:leader="none"/>
+        <w:tab w:val="right" w:pos="9638" w:leader="none"/>
+      </w:tabs>
+      <w:spacing w:before="0" w:after="156"/>
+    </w:pPr>
+    <w:rPr/>
+  </w:style>
+  <w:style w:type="paragraph" w:styleId="TableHeading">
+    <w:name w:val="Table Heading"/>
+    <w:basedOn w:val="TableContents"/>
+    <w:qFormat/>
+    <w:pPr>
+      <w:suppressLineNumbers/>
+      <w:jc w:val="center"/>
+    </w:pPr>
+    <w:rPr>
+      <w:b/>
+      <w:bCs/>
+    </w:rPr>
+  </w:style>
   <w:style w:type="numbering" w:styleId="Numbering123">
     <w:name w:val="Numbering 123"/>
     <w:qFormat/>

</xml_diff>